<commit_message>
update CA - LB1
</commit_message>
<xml_diff>
--- a/6 term/CA/ЛБ1.docx
+++ b/6 term/CA/ЛБ1.docx
@@ -2559,10 +2559,10 @@
             <v:path o:extrusionok="f" gradientshapeok="t" o:connecttype="rect"/>
             <o:lock v:ext="edit" aspectratio="t"/>
           </v:shapetype>
-          <v:shape id="_x0000_i1040" type="#_x0000_t75" alt="" style="width:85.8pt;height:49.8pt;mso-width-percent:0;mso-height-percent:0;mso-width-percent:0;mso-height-percent:0" o:ole="">
+          <v:shape id="_x0000_i1040" type="#_x0000_t75" alt="" style="width:85.8pt;height:49.3pt;mso-width-percent:0;mso-height-percent:0;mso-width-percent:0;mso-height-percent:0" o:ole="">
             <v:imagedata r:id="rId8" o:title=""/>
           </v:shape>
-          <o:OLEObject Type="Embed" ProgID="Equation.2" ShapeID="_x0000_i1040" DrawAspect="Content" ObjectID="_1767889788" r:id="rId9"/>
+          <o:OLEObject Type="Embed" ProgID="Equation.2" ShapeID="_x0000_i1040" DrawAspect="Content" ObjectID="_1767963106" r:id="rId9"/>
         </w:object>
       </w:r>
       <w:r>
@@ -2812,43 +2812,7 @@
                 <w:sz w:val="24"/>
                 <w:szCs w:val="24"/>
               </w:rPr>
-              <m:t>*</m:t>
-            </m:r>
-            <m:r>
-              <m:rPr>
-                <m:sty m:val="p"/>
-              </m:rPr>
-              <w:rPr>
-                <w:rFonts w:ascii="Cambria Math" w:hAnsi="Cambria Math" w:cs="Times New Roman"/>
-                <w:snapToGrid w:val="0"/>
-                <w:sz w:val="24"/>
-                <w:szCs w:val="24"/>
-              </w:rPr>
-              <m:t>3</m:t>
-            </m:r>
-            <m:r>
-              <m:rPr>
-                <m:sty m:val="p"/>
-              </m:rPr>
-              <w:rPr>
-                <w:rFonts w:ascii="Cambria Math" w:hAnsi="Cambria Math" w:cs="Times New Roman"/>
-                <w:snapToGrid w:val="0"/>
-                <w:sz w:val="24"/>
-                <w:szCs w:val="24"/>
-              </w:rPr>
-              <m:t>*</m:t>
-            </m:r>
-            <m:r>
-              <m:rPr>
-                <m:sty m:val="p"/>
-              </m:rPr>
-              <w:rPr>
-                <w:rFonts w:ascii="Cambria Math" w:hAnsi="Cambria Math" w:cs="Times New Roman"/>
-                <w:snapToGrid w:val="0"/>
-                <w:sz w:val="24"/>
-                <w:szCs w:val="24"/>
-              </w:rPr>
-              <m:t>5</m:t>
+              <m:t>*3*5</m:t>
             </m:r>
           </m:e>
         </m:rad>
@@ -3039,67 +3003,7 @@
                 <w:sz w:val="24"/>
                 <w:szCs w:val="24"/>
               </w:rPr>
-              <m:t>5*</m:t>
-            </m:r>
-            <m:r>
-              <m:rPr>
-                <m:sty m:val="p"/>
-              </m:rPr>
-              <w:rPr>
-                <w:rFonts w:ascii="Cambria Math" w:hAnsi="Cambria Math" w:cs="Times New Roman"/>
-                <w:snapToGrid w:val="0"/>
-                <w:sz w:val="24"/>
-                <w:szCs w:val="24"/>
-              </w:rPr>
-              <m:t>1</m:t>
-            </m:r>
-            <m:r>
-              <m:rPr>
-                <m:sty m:val="p"/>
-              </m:rPr>
-              <w:rPr>
-                <w:rFonts w:ascii="Cambria Math" w:hAnsi="Cambria Math" w:cs="Times New Roman"/>
-                <w:snapToGrid w:val="0"/>
-                <w:sz w:val="24"/>
-                <w:szCs w:val="24"/>
-              </w:rPr>
-              <m:t>*</m:t>
-            </m:r>
-            <m:r>
-              <m:rPr>
-                <m:sty m:val="p"/>
-              </m:rPr>
-              <w:rPr>
-                <w:rFonts w:ascii="Cambria Math" w:hAnsi="Cambria Math" w:cs="Times New Roman"/>
-                <w:snapToGrid w:val="0"/>
-                <w:sz w:val="24"/>
-                <w:szCs w:val="24"/>
-              </w:rPr>
-              <m:t>7</m:t>
-            </m:r>
-            <m:r>
-              <m:rPr>
-                <m:sty m:val="p"/>
-              </m:rPr>
-              <w:rPr>
-                <w:rFonts w:ascii="Cambria Math" w:hAnsi="Cambria Math" w:cs="Times New Roman"/>
-                <w:snapToGrid w:val="0"/>
-                <w:sz w:val="24"/>
-                <w:szCs w:val="24"/>
-              </w:rPr>
-              <m:t>*</m:t>
-            </m:r>
-            <m:r>
-              <m:rPr>
-                <m:sty m:val="p"/>
-              </m:rPr>
-              <w:rPr>
-                <w:rFonts w:ascii="Cambria Math" w:hAnsi="Cambria Math" w:cs="Times New Roman"/>
-                <w:snapToGrid w:val="0"/>
-                <w:sz w:val="24"/>
-                <w:szCs w:val="24"/>
-              </w:rPr>
-              <m:t>9</m:t>
+              <m:t>5*1*7*9</m:t>
             </m:r>
           </m:e>
         </m:rad>
@@ -3378,43 +3282,7 @@
                 <w:sz w:val="24"/>
                 <w:szCs w:val="24"/>
               </w:rPr>
-              <m:t>*</m:t>
-            </m:r>
-            <m:r>
-              <m:rPr>
-                <m:sty m:val="p"/>
-              </m:rPr>
-              <w:rPr>
-                <w:rFonts w:ascii="Cambria Math" w:hAnsi="Cambria Math" w:cs="Times New Roman"/>
-                <w:snapToGrid w:val="0"/>
-                <w:sz w:val="24"/>
-                <w:szCs w:val="24"/>
-              </w:rPr>
-              <m:t>1</m:t>
-            </m:r>
-            <m:r>
-              <m:rPr>
-                <m:sty m:val="p"/>
-              </m:rPr>
-              <w:rPr>
-                <w:rFonts w:ascii="Cambria Math" w:hAnsi="Cambria Math" w:cs="Times New Roman"/>
-                <w:snapToGrid w:val="0"/>
-                <w:sz w:val="24"/>
-                <w:szCs w:val="24"/>
-              </w:rPr>
-              <m:t>*</m:t>
-            </m:r>
-            <m:r>
-              <m:rPr>
-                <m:sty m:val="p"/>
-              </m:rPr>
-              <w:rPr>
-                <w:rFonts w:ascii="Cambria Math" w:hAnsi="Cambria Math" w:cs="Times New Roman"/>
-                <w:snapToGrid w:val="0"/>
-                <w:sz w:val="24"/>
-                <w:szCs w:val="24"/>
-              </w:rPr>
-              <m:t>3</m:t>
+              <m:t>*1*3</m:t>
             </m:r>
           </m:e>
         </m:rad>
@@ -3787,19 +3655,7 @@
                 <w:sz w:val="24"/>
                 <w:szCs w:val="24"/>
               </w:rPr>
-              <m:t>*</m:t>
-            </m:r>
-            <m:r>
-              <m:rPr>
-                <m:sty m:val="p"/>
-              </m:rPr>
-              <w:rPr>
-                <w:rFonts w:ascii="Cambria Math" w:hAnsi="Cambria Math" w:cs="Times New Roman"/>
-                <w:snapToGrid w:val="0"/>
-                <w:sz w:val="24"/>
-                <w:szCs w:val="24"/>
-              </w:rPr>
-              <m:t>1</m:t>
+              <m:t>*1</m:t>
             </m:r>
           </m:e>
         </m:rad>
@@ -3931,10 +3787,10 @@
           <w14:ligatures w14:val="standardContextual"/>
         </w:rPr>
         <w:object w:dxaOrig="1180" w:dyaOrig="900">
-          <v:shape id="_x0000_i1039" type="#_x0000_t75" alt="" style="width:58.8pt;height:45pt;mso-width-percent:0;mso-height-percent:0;mso-width-percent:0;mso-height-percent:0" o:ole="">
+          <v:shape id="_x0000_i1039" type="#_x0000_t75" alt="" style="width:59.2pt;height:45.35pt;mso-width-percent:0;mso-height-percent:0;mso-width-percent:0;mso-height-percent:0" o:ole="">
             <v:imagedata r:id="rId13" o:title=""/>
           </v:shape>
-          <o:OLEObject Type="Embed" ProgID="Equation.2" ShapeID="_x0000_i1039" DrawAspect="Content" ObjectID="_1767889789" r:id="rId14"/>
+          <o:OLEObject Type="Embed" ProgID="Equation.2" ShapeID="_x0000_i1039" DrawAspect="Content" ObjectID="_1767963107" r:id="rId14"/>
         </w:object>
       </w:r>
     </w:p>
@@ -7282,6 +7138,7 @@
           <w:rFonts w:ascii="Times New Roman" w:hAnsi="Times New Roman" w:cs="Times New Roman"/>
           <w:sz w:val="24"/>
           <w:szCs w:val="24"/>
+          <w:lang w:val="en-US"/>
         </w:rPr>
       </w:pPr>
     </w:p>
@@ -7984,10 +7841,10 @@
           <w14:ligatures w14:val="standardContextual"/>
         </w:rPr>
         <w:object w:dxaOrig="1400" w:dyaOrig="900">
-          <v:shape id="_x0000_i1038" type="#_x0000_t75" alt="" style="width:68.4pt;height:45pt;mso-width-percent:0;mso-height-percent:0;mso-width-percent:0;mso-height-percent:0" o:ole="">
+          <v:shape id="_x0000_i1038" type="#_x0000_t75" alt="" style="width:68.05pt;height:45.35pt;mso-width-percent:0;mso-height-percent:0;mso-width-percent:0;mso-height-percent:0" o:ole="">
             <v:imagedata r:id="rId15" o:title=""/>
           </v:shape>
-          <o:OLEObject Type="Embed" ProgID="Equation.2" ShapeID="_x0000_i1038" DrawAspect="Content" ObjectID="_1767889790" r:id="rId16"/>
+          <o:OLEObject Type="Embed" ProgID="Equation.2" ShapeID="_x0000_i1038" DrawAspect="Content" ObjectID="_1767963108" r:id="rId16"/>
         </w:object>
       </w:r>
       <w:r>
@@ -8367,10 +8224,10 @@
           <w14:ligatures w14:val="standardContextual"/>
         </w:rPr>
         <w:object w:dxaOrig="1280" w:dyaOrig="940">
-          <v:shape id="_x0000_i1037" type="#_x0000_t75" alt="" style="width:62.4pt;height:46.2pt;mso-width-percent:0;mso-height-percent:0;mso-width-percent:0;mso-height-percent:0" o:ole="">
+          <v:shape id="_x0000_i1037" type="#_x0000_t75" alt="" style="width:62.15pt;height:46.35pt;mso-width-percent:0;mso-height-percent:0;mso-width-percent:0;mso-height-percent:0" o:ole="">
             <v:imagedata r:id="rId17" o:title=""/>
           </v:shape>
-          <o:OLEObject Type="Embed" ProgID="Equation.2" ShapeID="_x0000_i1037" DrawAspect="Content" ObjectID="_1767889791" r:id="rId18"/>
+          <o:OLEObject Type="Embed" ProgID="Equation.2" ShapeID="_x0000_i1037" DrawAspect="Content" ObjectID="_1767963109" r:id="rId18"/>
         </w:object>
       </w:r>
       <w:r>
@@ -9322,10 +9179,10 @@
           <w14:ligatures w14:val="standardContextual"/>
         </w:rPr>
         <w:object w:dxaOrig="1440" w:dyaOrig="900">
-          <v:shape id="_x0000_i1036" type="#_x0000_t75" alt="" style="width:1in;height:45pt;mso-width-percent:0;mso-height-percent:0;mso-width-percent:0;mso-height-percent:0" o:ole="">
+          <v:shape id="_x0000_i1036" type="#_x0000_t75" alt="" style="width:1in;height:45.35pt;mso-width-percent:0;mso-height-percent:0;mso-width-percent:0;mso-height-percent:0" o:ole="">
             <v:imagedata r:id="rId19" o:title=""/>
           </v:shape>
-          <o:OLEObject Type="Embed" ProgID="Equation.2" ShapeID="_x0000_i1036" DrawAspect="Content" ObjectID="_1767889792" r:id="rId20"/>
+          <o:OLEObject Type="Embed" ProgID="Equation.2" ShapeID="_x0000_i1036" DrawAspect="Content" ObjectID="_1767963110" r:id="rId20"/>
         </w:object>
       </w:r>
       <w:r>
@@ -9926,10 +9783,10 @@
           <w14:ligatures w14:val="standardContextual"/>
         </w:rPr>
         <w:object w:dxaOrig="2079" w:dyaOrig="940">
-          <v:shape id="_x0000_i1035" type="#_x0000_t75" alt="" style="width:105.6pt;height:46.2pt;mso-width-percent:0;mso-height-percent:0;mso-width-percent:0;mso-height-percent:0" o:ole="">
+          <v:shape id="_x0000_i1035" type="#_x0000_t75" alt="" style="width:105.55pt;height:46.35pt;mso-width-percent:0;mso-height-percent:0;mso-width-percent:0;mso-height-percent:0" o:ole="">
             <v:imagedata r:id="rId21" o:title=""/>
           </v:shape>
-          <o:OLEObject Type="Embed" ProgID="Equation.2" ShapeID="_x0000_i1035" DrawAspect="Content" ObjectID="_1767889793" r:id="rId22"/>
+          <o:OLEObject Type="Embed" ProgID="Equation.2" ShapeID="_x0000_i1035" DrawAspect="Content" ObjectID="_1767963111" r:id="rId22"/>
         </w:object>
       </w:r>
     </w:p>
@@ -10239,10 +10096,10 @@
           <w14:ligatures w14:val="standardContextual"/>
         </w:rPr>
         <w:object w:dxaOrig="2580" w:dyaOrig="820">
-          <v:shape id="_x0000_i1034" type="#_x0000_t75" alt="" style="width:130.2pt;height:40.2pt;mso-width-percent:0;mso-height-percent:0;mso-width-percent:0;mso-height-percent:0" o:ole="">
+          <v:shape id="_x0000_i1034" type="#_x0000_t75" alt="" style="width:130.2pt;height:40.45pt;mso-width-percent:0;mso-height-percent:0;mso-width-percent:0;mso-height-percent:0" o:ole="">
             <v:imagedata r:id="rId23" o:title=""/>
           </v:shape>
-          <o:OLEObject Type="Embed" ProgID="Equation.2" ShapeID="_x0000_i1034" DrawAspect="Content" ObjectID="_1767889794" r:id="rId24"/>
+          <o:OLEObject Type="Embed" ProgID="Equation.2" ShapeID="_x0000_i1034" DrawAspect="Content" ObjectID="_1767963112" r:id="rId24"/>
         </w:object>
       </w:r>
       <w:r>
@@ -11414,10 +11271,10 @@
           <w14:ligatures w14:val="standardContextual"/>
         </w:rPr>
         <w:object w:dxaOrig="1460" w:dyaOrig="900">
-          <v:shape id="_x0000_i1033" type="#_x0000_t75" alt="" style="width:74.4pt;height:45pt;mso-width-percent:0;mso-height-percent:0;mso-width-percent:0;mso-height-percent:0" o:ole="">
+          <v:shape id="_x0000_i1033" type="#_x0000_t75" alt="" style="width:73.95pt;height:45.35pt;mso-width-percent:0;mso-height-percent:0;mso-width-percent:0;mso-height-percent:0" o:ole="">
             <v:imagedata r:id="rId25" o:title=""/>
           </v:shape>
-          <o:OLEObject Type="Embed" ProgID="Equation.2" ShapeID="_x0000_i1033" DrawAspect="Content" ObjectID="_1767889795" r:id="rId26"/>
+          <o:OLEObject Type="Embed" ProgID="Equation.2" ShapeID="_x0000_i1033" DrawAspect="Content" ObjectID="_1767963113" r:id="rId26"/>
         </w:object>
       </w:r>
       <w:r>
@@ -11828,10 +11685,10 @@
           <w14:ligatures w14:val="standardContextual"/>
         </w:rPr>
         <w:object w:dxaOrig="1280" w:dyaOrig="940">
-          <v:shape id="_x0000_i1032" type="#_x0000_t75" alt="" style="width:62.4pt;height:46.2pt;mso-width-percent:0;mso-height-percent:0;mso-width-percent:0;mso-height-percent:0" o:ole="">
+          <v:shape id="_x0000_i1032" type="#_x0000_t75" alt="" style="width:62.15pt;height:46.35pt;mso-width-percent:0;mso-height-percent:0;mso-width-percent:0;mso-height-percent:0" o:ole="">
             <v:imagedata r:id="rId27" o:title=""/>
           </v:shape>
-          <o:OLEObject Type="Embed" ProgID="Equation.2" ShapeID="_x0000_i1032" DrawAspect="Content" ObjectID="_1767889796" r:id="rId28"/>
+          <o:OLEObject Type="Embed" ProgID="Equation.2" ShapeID="_x0000_i1032" DrawAspect="Content" ObjectID="_1767963114" r:id="rId28"/>
         </w:object>
       </w:r>
       <w:r>
@@ -11889,7 +11746,14 @@
           <w:rFonts w:ascii="Times New Roman" w:hAnsi="Times New Roman" w:cs="Times New Roman"/>
           <w:sz w:val="28"/>
         </w:rPr>
-        <w:t>27</w:t>
+        <w:t>2</w:t>
+      </w:r>
+      <w:r>
+        <w:rPr>
+          <w:rFonts w:ascii="Times New Roman" w:hAnsi="Times New Roman" w:cs="Times New Roman"/>
+          <w:sz w:val="28"/>
+        </w:rPr>
+        <w:t>6</w:t>
       </w:r>
       <w:r>
         <w:rPr>
@@ -11917,7 +11781,14 @@
           <w:rFonts w:ascii="Times New Roman" w:hAnsi="Times New Roman" w:cs="Times New Roman"/>
           <w:sz w:val="28"/>
         </w:rPr>
-        <w:t xml:space="preserve"> 97</w:t>
+        <w:t xml:space="preserve"> 9</w:t>
+      </w:r>
+      <w:r>
+        <w:rPr>
+          <w:rFonts w:ascii="Times New Roman" w:hAnsi="Times New Roman" w:cs="Times New Roman"/>
+          <w:sz w:val="28"/>
+        </w:rPr>
+        <w:t>6</w:t>
       </w:r>
     </w:p>
     <w:p>
@@ -12125,7 +11996,14 @@
           <w:rFonts w:ascii="Times New Roman" w:hAnsi="Times New Roman" w:cs="Times New Roman"/>
           <w:sz w:val="28"/>
         </w:rPr>
-        <w:t>97</w:t>
+        <w:t>9</w:t>
+      </w:r>
+      <w:r>
+        <w:rPr>
+          <w:rFonts w:ascii="Times New Roman" w:hAnsi="Times New Roman" w:cs="Times New Roman"/>
+          <w:sz w:val="28"/>
+        </w:rPr>
+        <w:t>6</w:t>
       </w:r>
       <w:r>
         <w:rPr>
@@ -12139,7 +12017,14 @@
           <w:rFonts w:ascii="Times New Roman" w:hAnsi="Times New Roman" w:cs="Times New Roman"/>
           <w:sz w:val="28"/>
         </w:rPr>
-        <w:t>0,27</w:t>
+        <w:t>0,2</w:t>
+      </w:r>
+      <w:r>
+        <w:rPr>
+          <w:rFonts w:ascii="Times New Roman" w:hAnsi="Times New Roman" w:cs="Times New Roman"/>
+          <w:sz w:val="28"/>
+        </w:rPr>
+        <w:t>8</w:t>
       </w:r>
       <w:r>
         <w:rPr>
@@ -12201,7 +12086,14 @@
           <w:rFonts w:ascii="Times New Roman" w:hAnsi="Times New Roman" w:cs="Times New Roman"/>
           <w:sz w:val="28"/>
         </w:rPr>
-        <w:t>97</w:t>
+        <w:t>9</w:t>
+      </w:r>
+      <w:r>
+        <w:rPr>
+          <w:rFonts w:ascii="Times New Roman" w:hAnsi="Times New Roman" w:cs="Times New Roman"/>
+          <w:sz w:val="28"/>
+        </w:rPr>
+        <w:t>6</w:t>
       </w:r>
       <w:r>
         <w:rPr>
@@ -12215,7 +12107,21 @@
           <w:rFonts w:ascii="Times New Roman" w:hAnsi="Times New Roman" w:cs="Times New Roman"/>
           <w:sz w:val="28"/>
         </w:rPr>
-        <w:t>0,28;</w:t>
+        <w:t>0,2</w:t>
+      </w:r>
+      <w:r>
+        <w:rPr>
+          <w:rFonts w:ascii="Times New Roman" w:hAnsi="Times New Roman" w:cs="Times New Roman"/>
+          <w:sz w:val="28"/>
+        </w:rPr>
+        <w:t>9</w:t>
+      </w:r>
+      <w:r>
+        <w:rPr>
+          <w:rFonts w:ascii="Times New Roman" w:hAnsi="Times New Roman" w:cs="Times New Roman"/>
+          <w:sz w:val="28"/>
+        </w:rPr>
+        <w:t>;</w:t>
       </w:r>
       <w:r>
         <w:rPr>
@@ -12277,7 +12183,14 @@
           <w:rFonts w:ascii="Times New Roman" w:hAnsi="Times New Roman" w:cs="Times New Roman"/>
           <w:sz w:val="28"/>
         </w:rPr>
-        <w:t>97</w:t>
+        <w:t>9</w:t>
+      </w:r>
+      <w:r>
+        <w:rPr>
+          <w:rFonts w:ascii="Times New Roman" w:hAnsi="Times New Roman" w:cs="Times New Roman"/>
+          <w:sz w:val="28"/>
+        </w:rPr>
+        <w:t>6</w:t>
       </w:r>
       <w:r>
         <w:rPr>
@@ -12307,7 +12220,14 @@
           <w:rFonts w:ascii="Times New Roman" w:hAnsi="Times New Roman" w:cs="Times New Roman"/>
           <w:sz w:val="28"/>
         </w:rPr>
-        <w:t>0,26</w:t>
+        <w:t>0,2</w:t>
+      </w:r>
+      <w:r>
+        <w:rPr>
+          <w:rFonts w:ascii="Times New Roman" w:hAnsi="Times New Roman" w:cs="Times New Roman"/>
+          <w:sz w:val="28"/>
+        </w:rPr>
+        <w:t>7</w:t>
       </w:r>
       <w:r>
         <w:rPr>
@@ -12369,7 +12289,14 @@
           <w:rFonts w:ascii="Times New Roman" w:hAnsi="Times New Roman" w:cs="Times New Roman"/>
           <w:sz w:val="28"/>
         </w:rPr>
-        <w:t>97</w:t>
+        <w:t>9</w:t>
+      </w:r>
+      <w:r>
+        <w:rPr>
+          <w:rFonts w:ascii="Times New Roman" w:hAnsi="Times New Roman" w:cs="Times New Roman"/>
+          <w:sz w:val="28"/>
+        </w:rPr>
+        <w:t>6</w:t>
       </w:r>
       <w:r>
         <w:rPr>
@@ -12682,10 +12609,10 @@
           <w14:ligatures w14:val="standardContextual"/>
         </w:rPr>
         <w:object w:dxaOrig="1860" w:dyaOrig="900">
-          <v:shape id="_x0000_i1031" type="#_x0000_t75" alt="" style="width:92.4pt;height:45pt;mso-width-percent:0;mso-height-percent:0;mso-width-percent:0;mso-height-percent:0" o:ole="">
+          <v:shape id="_x0000_i1031" type="#_x0000_t75" alt="" style="width:92.7pt;height:45.35pt;mso-width-percent:0;mso-height-percent:0;mso-width-percent:0;mso-height-percent:0" o:ole="">
             <v:imagedata r:id="rId29" o:title=""/>
           </v:shape>
-          <o:OLEObject Type="Embed" ProgID="Equation.2" ShapeID="_x0000_i1031" DrawAspect="Content" ObjectID="_1767889797" r:id="rId30"/>
+          <o:OLEObject Type="Embed" ProgID="Equation.2" ShapeID="_x0000_i1031" DrawAspect="Content" ObjectID="_1767963115" r:id="rId30"/>
         </w:object>
       </w:r>
       <w:r>
@@ -12779,10 +12706,10 @@
           <w14:ligatures w14:val="standardContextual"/>
         </w:rPr>
         <w:object w:dxaOrig="380" w:dyaOrig="400">
-          <v:shape id="_x0000_i1030" type="#_x0000_t75" alt="" style="width:19.2pt;height:20.4pt;mso-width-percent:0;mso-height-percent:0;mso-width-percent:0;mso-height-percent:0" o:ole="">
+          <v:shape id="_x0000_i1030" type="#_x0000_t75" alt="" style="width:18.75pt;height:20.7pt;mso-width-percent:0;mso-height-percent:0;mso-width-percent:0;mso-height-percent:0" o:ole="">
             <v:imagedata r:id="rId31" o:title=""/>
           </v:shape>
-          <o:OLEObject Type="Embed" ProgID="Equation.2" ShapeID="_x0000_i1030" DrawAspect="Content" ObjectID="_1767889798" r:id="rId32"/>
+          <o:OLEObject Type="Embed" ProgID="Equation.2" ShapeID="_x0000_i1030" DrawAspect="Content" ObjectID="_1767963116" r:id="rId32"/>
         </w:object>
       </w:r>
       <w:r>
@@ -12854,10 +12781,10 @@
           <w14:ligatures w14:val="standardContextual"/>
         </w:rPr>
         <w:object w:dxaOrig="420" w:dyaOrig="400">
-          <v:shape id="_x0000_i1029" type="#_x0000_t75" alt="" style="width:20.4pt;height:20.4pt;mso-width-percent:0;mso-height-percent:0;mso-width-percent:0;mso-height-percent:0" o:ole="">
+          <v:shape id="_x0000_i1029" type="#_x0000_t75" alt="" style="width:20.7pt;height:20.7pt;mso-width-percent:0;mso-height-percent:0;mso-width-percent:0;mso-height-percent:0" o:ole="">
             <v:imagedata r:id="rId33" o:title=""/>
           </v:shape>
-          <o:OLEObject Type="Embed" ProgID="Equation.2" ShapeID="_x0000_i1029" DrawAspect="Content" ObjectID="_1767889799" r:id="rId34"/>
+          <o:OLEObject Type="Embed" ProgID="Equation.2" ShapeID="_x0000_i1029" DrawAspect="Content" ObjectID="_1767963117" r:id="rId34"/>
         </w:object>
       </w:r>
       <w:r>
@@ -12929,10 +12856,10 @@
           <w14:ligatures w14:val="standardContextual"/>
         </w:rPr>
         <w:object w:dxaOrig="400" w:dyaOrig="400">
-          <v:shape id="_x0000_i1028" type="#_x0000_t75" alt="" style="width:20.4pt;height:20.4pt;mso-width-percent:0;mso-height-percent:0;mso-width-percent:0;mso-height-percent:0" o:ole="">
+          <v:shape id="_x0000_i1028" type="#_x0000_t75" alt="" style="width:20.7pt;height:20.7pt;mso-width-percent:0;mso-height-percent:0;mso-width-percent:0;mso-height-percent:0" o:ole="">
             <v:imagedata r:id="rId35" o:title=""/>
           </v:shape>
-          <o:OLEObject Type="Embed" ProgID="Equation.2" ShapeID="_x0000_i1028" DrawAspect="Content" ObjectID="_1767889800" r:id="rId36"/>
+          <o:OLEObject Type="Embed" ProgID="Equation.2" ShapeID="_x0000_i1028" DrawAspect="Content" ObjectID="_1767963118" r:id="rId36"/>
         </w:object>
       </w:r>
       <w:r>
@@ -13004,10 +12931,10 @@
           <w14:ligatures w14:val="standardContextual"/>
         </w:rPr>
         <w:object w:dxaOrig="420" w:dyaOrig="400">
-          <v:shape id="_x0000_i1027" type="#_x0000_t75" alt="" style="width:20.4pt;height:20.4pt;mso-width-percent:0;mso-height-percent:0;mso-width-percent:0;mso-height-percent:0" o:ole="">
+          <v:shape id="_x0000_i1027" type="#_x0000_t75" alt="" style="width:20.7pt;height:20.7pt;mso-width-percent:0;mso-height-percent:0;mso-width-percent:0;mso-height-percent:0" o:ole="">
             <v:imagedata r:id="rId37" o:title=""/>
           </v:shape>
-          <o:OLEObject Type="Embed" ProgID="Equation.2" ShapeID="_x0000_i1027" DrawAspect="Content" ObjectID="_1767889801" r:id="rId38"/>
+          <o:OLEObject Type="Embed" ProgID="Equation.2" ShapeID="_x0000_i1027" DrawAspect="Content" ObjectID="_1767963119" r:id="rId38"/>
         </w:object>
       </w:r>
       <w:r>
@@ -13168,10 +13095,10 @@
           <w14:ligatures w14:val="standardContextual"/>
         </w:rPr>
         <w:object w:dxaOrig="2600" w:dyaOrig="940">
-          <v:shape id="_x0000_i1026" type="#_x0000_t75" alt="" style="width:129pt;height:46.2pt;mso-width-percent:0;mso-height-percent:0;mso-width-percent:0;mso-height-percent:0" o:ole="">
+          <v:shape id="_x0000_i1026" type="#_x0000_t75" alt="" style="width:129.2pt;height:46.35pt;mso-width-percent:0;mso-height-percent:0;mso-width-percent:0;mso-height-percent:0" o:ole="">
             <v:imagedata r:id="rId39" o:title=""/>
           </v:shape>
-          <o:OLEObject Type="Embed" ProgID="Equation.2" ShapeID="_x0000_i1026" DrawAspect="Content" ObjectID="_1767889802" r:id="rId40"/>
+          <o:OLEObject Type="Embed" ProgID="Equation.2" ShapeID="_x0000_i1026" DrawAspect="Content" ObjectID="_1767963120" r:id="rId40"/>
         </w:object>
       </w:r>
       <w:r>
@@ -14089,10 +14016,10 @@
           <w14:ligatures w14:val="standardContextual"/>
         </w:rPr>
         <w:object w:dxaOrig="2620" w:dyaOrig="900">
-          <v:shape id="_x0000_i1025" type="#_x0000_t75" alt="" style="width:132pt;height:45pt;mso-width-percent:0;mso-height-percent:0;mso-width-percent:0;mso-height-percent:0" o:ole="">
+          <v:shape id="_x0000_i1025" type="#_x0000_t75" alt="" style="width:132.15pt;height:45.35pt;mso-width-percent:0;mso-height-percent:0;mso-width-percent:0;mso-height-percent:0" o:ole="">
             <v:imagedata r:id="rId41" o:title=""/>
           </v:shape>
-          <o:OLEObject Type="Embed" ProgID="Equation.2" ShapeID="_x0000_i1025" DrawAspect="Content" ObjectID="_1767889803" r:id="rId42"/>
+          <o:OLEObject Type="Embed" ProgID="Equation.2" ShapeID="_x0000_i1025" DrawAspect="Content" ObjectID="_1767963121" r:id="rId42"/>
         </w:object>
       </w:r>
       <w:r>
@@ -14574,7 +14501,36 @@
           <w:rFonts w:ascii="Times New Roman" w:hAnsi="Times New Roman" w:cs="Times New Roman"/>
           <w:sz w:val="28"/>
         </w:rPr>
-        <w:t>) = 0,917.</w:t>
+        <w:t xml:space="preserve">) = </w:t>
+      </w:r>
+      <w:r>
+        <w:rPr>
+          <w:rFonts w:ascii="Times New Roman" w:hAnsi="Times New Roman" w:cs="Times New Roman"/>
+          <w:sz w:val="28"/>
+        </w:rPr>
+        <w:t>1</w:t>
+      </w:r>
+      <w:r>
+        <w:rPr>
+          <w:rFonts w:ascii="Times New Roman" w:hAnsi="Times New Roman" w:cs="Times New Roman"/>
+          <w:sz w:val="28"/>
+          <w:lang w:val="en-US"/>
+        </w:rPr>
+        <w:t>,</w:t>
+      </w:r>
+      <w:r>
+        <w:rPr>
+          <w:rFonts w:ascii="Times New Roman" w:hAnsi="Times New Roman" w:cs="Times New Roman"/>
+          <w:sz w:val="28"/>
+        </w:rPr>
+        <w:t>33</w:t>
+      </w:r>
+      <w:r>
+        <w:rPr>
+          <w:rFonts w:ascii="Times New Roman" w:hAnsi="Times New Roman" w:cs="Times New Roman"/>
+          <w:sz w:val="28"/>
+        </w:rPr>
+        <w:t>.</w:t>
       </w:r>
     </w:p>
     <w:p>
@@ -15325,14 +15281,7 @@
           <w:rFonts w:ascii="Times New Roman" w:hAnsi="Times New Roman" w:cs="Times New Roman"/>
           <w:sz w:val="28"/>
         </w:rPr>
-        <w:t>,</w:t>
-      </w:r>
-      <w:r>
-        <w:rPr>
-          <w:rFonts w:ascii="Times New Roman" w:hAnsi="Times New Roman" w:cs="Times New Roman"/>
-          <w:sz w:val="28"/>
-        </w:rPr>
-        <w:t xml:space="preserve"> предпочтений и метод ранга для выбора наиболее оптимального способа обеспечения связи с отдаленной территорией.</w:t>
+        <w:t>, предпочтений и метод ранга для выбора наиболее оптимального способа обеспечения связи с отдаленной территорией.</w:t>
       </w:r>
       <w:r>
         <w:rPr>

</xml_diff>